<commit_message>
Alterações na formatação do documento de visão. No documento de arquitetura há alterações em 7. Tamanho e Desempenho 5. Visão de Segurança 4.6. Tratamento de Erros e Exceções 4.5. Componentes e frameworks a serem reutilizados 4.4. Componentes e frameworks a serem construídos
</commit_message>
<xml_diff>
--- a/Documentação/Analise/ArquiteturaDeSoftware.docx
+++ b/Documentação/Analise/ArquiteturaDeSoftware.docx
@@ -758,13 +758,17 @@
     </w:p>
     <w:p>
       <w:r>
-        <w:t xml:space="preserve">Este documento de aplica no desenvolviento de uma aplicação que visa </w:t>
-      </w:r>
-      <w:proofErr w:type="gramStart"/>
-      <w:r>
-        <w:t>a</w:t>
-      </w:r>
-      <w:proofErr w:type="gramEnd"/>
+        <w:t>Este document</w:t>
+      </w:r>
+      <w:r>
+        <w:t>o se</w:t>
+      </w:r>
+      <w:r>
+        <w:t xml:space="preserve"> aplica no desenvolvi</w:t>
+      </w:r>
+      <w:r>
+        <w:t>ento de uma aplicação que visa à</w:t>
+      </w:r>
       <w:r>
         <w:t xml:space="preserve"> abertura e acompanhamento de chamados técnicos, dos laboratórios da FATEC Zona Sul, por professores e técnicos.</w:t>
       </w:r>
@@ -789,17 +793,9 @@
         <w:rPr>
           <w:sz w:val="28"/>
         </w:rPr>
-        <w:t xml:space="preserve">Siglas, Abreviações e </w:t>
-      </w:r>
-      <w:proofErr w:type="gramStart"/>
-      <w:r>
-        <w:rPr>
-          <w:sz w:val="28"/>
-        </w:rPr>
-        <w:t>Acrônimos</w:t>
+        <w:t>Siglas, Abreviações e Acrônimos</w:t>
       </w:r>
       <w:bookmarkEnd w:id="3"/>
-      <w:proofErr w:type="gramEnd"/>
     </w:p>
     <w:p>
       <w:pPr>
@@ -812,16 +808,8 @@
         <w:rPr>
           <w:lang w:val="pt-BR"/>
         </w:rPr>
-        <w:t>[Liste as siglas que precisam ser explicadas para o entendimento completo do documento de Arquitetura.</w:t>
-      </w:r>
-      <w:proofErr w:type="gramStart"/>
-      <w:r>
-        <w:rPr>
-          <w:lang w:val="pt-BR"/>
-        </w:rPr>
-        <w:t>]</w:t>
-      </w:r>
-      <w:proofErr w:type="gramEnd"/>
+        <w:t>[Liste as siglas que precisam ser explicadas para o entendimento completo do documento de Arquitetura.]</w:t>
+      </w:r>
     </w:p>
     <w:p/>
     <w:p>
@@ -872,13 +860,8 @@
         <w:t>Documento de Requisitos</w:t>
       </w:r>
       <w:r>
-        <w:t xml:space="preserve">, versão 1.1 de </w:t>
-      </w:r>
-      <w:proofErr w:type="gramStart"/>
-      <w:r>
-        <w:t>25/03/2015</w:t>
-      </w:r>
-      <w:proofErr w:type="gramEnd"/>
+        <w:t>, versão 1.1 de 25/03/2015</w:t>
+      </w:r>
     </w:p>
     <w:p>
       <w:pPr>
@@ -954,16 +937,8 @@
         <w:rPr>
           <w:lang w:val="pt-BR"/>
         </w:rPr>
-        <w:t>a é destacar de maneira clara como as premissas e restrições listadas naquele documento irão interferir nesta solução de arquitetura. Também devem ser listados (em alto nível) os padrões e componentes adotados que de alguma forma restringem as alternativas de solução. A descrição detalhada dos componentes será feita na Visão de Implementação.</w:t>
-      </w:r>
-      <w:proofErr w:type="gramStart"/>
-      <w:r>
-        <w:rPr>
-          <w:lang w:val="pt-BR"/>
-        </w:rPr>
-        <w:t>]</w:t>
-      </w:r>
-      <w:proofErr w:type="gramEnd"/>
+        <w:t>a é destacar de maneira clara como as premissas e restrições listadas naquele documento irão interferir nesta solução de arquitetura. Também devem ser listados (em alto nível) os padrões e componentes adotados que de alguma forma restringem as alternativas de solução. A descrição detalhada dos componentes será feita na Visão de Implementação.]</w:t>
+      </w:r>
     </w:p>
     <w:p>
       <w:pPr>
@@ -1013,21 +988,12 @@
         </w:rPr>
         <w:t xml:space="preserve"> </w:t>
       </w:r>
-      <w:proofErr w:type="spellStart"/>
       <w:r>
         <w:rPr>
           <w:color w:val="auto"/>
           <w:lang w:val="pt-BR"/>
         </w:rPr>
-        <w:t>Laravel</w:t>
-      </w:r>
-      <w:proofErr w:type="spellEnd"/>
-      <w:r>
-        <w:rPr>
-          <w:color w:val="auto"/>
-          <w:lang w:val="pt-BR"/>
-        </w:rPr>
-        <w:t xml:space="preserve"> 4.2</w:t>
+        <w:t>Laravel 4.2</w:t>
       </w:r>
     </w:p>
     <w:p>
@@ -1069,17 +1035,8 @@
           <w:color w:val="auto"/>
           <w:lang w:val="pt-BR"/>
         </w:rPr>
-        <w:t xml:space="preserve"> </w:t>
-      </w:r>
-      <w:proofErr w:type="gramStart"/>
-      <w:r>
-        <w:rPr>
-          <w:color w:val="auto"/>
-          <w:lang w:val="pt-BR"/>
-        </w:rPr>
-        <w:t>MySQL</w:t>
-      </w:r>
-      <w:proofErr w:type="gramEnd"/>
+        <w:t xml:space="preserve"> MySQL</w:t>
+      </w:r>
     </w:p>
     <w:p>
       <w:pPr>
@@ -1101,8 +1058,6 @@
         </w:rPr>
         <w:t>Geração de relatórios</w:t>
       </w:r>
-      <w:bookmarkStart w:id="6" w:name="_GoBack"/>
-      <w:bookmarkEnd w:id="6"/>
     </w:p>
     <w:p>
       <w:pPr>
@@ -1130,7 +1085,7 @@
           <w:szCs w:val="24"/>
         </w:rPr>
       </w:pPr>
-      <w:bookmarkStart w:id="7" w:name="_Toc287686983"/>
+      <w:bookmarkStart w:id="6" w:name="_Toc287686983"/>
       <w:r>
         <w:rPr>
           <w:szCs w:val="24"/>
@@ -1138,7 +1093,7 @@
         <w:lastRenderedPageBreak/>
         <w:t>Visão de Casos de Uso</w:t>
       </w:r>
-      <w:bookmarkEnd w:id="7"/>
+      <w:bookmarkEnd w:id="6"/>
     </w:p>
     <w:p>
       <w:r>
@@ -1260,27 +1215,12 @@
     </w:p>
     <w:p>
       <w:r>
-        <w:t>UC0</w:t>
-      </w:r>
-      <w:r>
-        <w:t>9</w:t>
-      </w:r>
-      <w:r>
-        <w:t xml:space="preserve"> – Relatório de Inoperantes</w:t>
-      </w:r>
-    </w:p>
-    <w:p>
-      <w:r>
-        <w:t>UC</w:t>
-      </w:r>
-      <w:r>
-        <w:t>10</w:t>
-      </w:r>
-      <w:r>
-        <w:t xml:space="preserve"> – Relatório de </w:t>
-      </w:r>
-      <w:r>
-        <w:t>Patrimônio</w:t>
+        <w:t>UC09 – Relatório de Inoperantes</w:t>
+      </w:r>
+    </w:p>
+    <w:p>
+      <w:r>
+        <w:t>UC10 – Relatório de Patrimônio</w:t>
       </w:r>
     </w:p>
     <w:p>
@@ -1364,13 +1304,8 @@
       </w:r>
       <w:r>
         <w:lastRenderedPageBreak/>
-        <w:t>Exemplos: Um caso de uso que requer a transmissão de imagens, um caso de uso que requer a integração com outra aplicação.</w:t>
-      </w:r>
-      <w:proofErr w:type="gramStart"/>
-      <w:r>
-        <w:t>]</w:t>
-      </w:r>
-      <w:proofErr w:type="gramEnd"/>
+        <w:t>Exemplos: Um caso de uso que requer a transmissão de imagens, um caso de uso que requer a integração com outra aplicação.]</w:t>
+      </w:r>
     </w:p>
     <w:p>
       <w:pPr>
@@ -1405,7 +1340,7 @@
           <w:sz w:val="28"/>
         </w:rPr>
       </w:pPr>
-      <w:bookmarkStart w:id="8" w:name="_Toc287686984"/>
+      <w:bookmarkStart w:id="7" w:name="_Toc287686984"/>
       <w:r>
         <w:rPr>
           <w:color w:val="0000FF"/>
@@ -1413,7 +1348,7 @@
         </w:rPr>
         <w:t>Nome do Caso de Uso</w:t>
       </w:r>
-      <w:bookmarkEnd w:id="8"/>
+      <w:bookmarkEnd w:id="7"/>
     </w:p>
     <w:p>
       <w:pPr>
@@ -1426,16 +1361,8 @@
         <w:rPr>
           <w:lang w:val="pt-BR"/>
         </w:rPr>
-        <w:t>[Descrição breve do caso de uso, enfatizando os pontos críticos à Arquitetura.</w:t>
-      </w:r>
-      <w:proofErr w:type="gramStart"/>
-      <w:r>
-        <w:rPr>
-          <w:lang w:val="pt-BR"/>
-        </w:rPr>
-        <w:t>]</w:t>
-      </w:r>
-      <w:proofErr w:type="gramEnd"/>
+        <w:t>[Descrição breve do caso de uso, enfatizando os pontos críticos à Arquitetura.]</w:t>
+      </w:r>
       <w:r>
         <w:br w:type="page"/>
       </w:r>
@@ -1453,7 +1380,7 @@
           <w:szCs w:val="24"/>
         </w:rPr>
       </w:pPr>
-      <w:bookmarkStart w:id="9" w:name="_Toc287686985"/>
+      <w:bookmarkStart w:id="8" w:name="_Toc287686985"/>
       <w:r>
         <w:rPr>
           <w:szCs w:val="24"/>
@@ -1461,7 +1388,7 @@
         <w:lastRenderedPageBreak/>
         <w:t>Visão Lógica</w:t>
       </w:r>
-      <w:bookmarkEnd w:id="9"/>
+      <w:bookmarkEnd w:id="8"/>
     </w:p>
     <w:p>
       <w:pPr>
@@ -1482,14 +1409,14 @@
           <w:sz w:val="28"/>
         </w:rPr>
       </w:pPr>
-      <w:bookmarkStart w:id="10" w:name="_Toc287686986"/>
+      <w:bookmarkStart w:id="9" w:name="_Toc287686986"/>
       <w:r>
         <w:rPr>
           <w:sz w:val="28"/>
         </w:rPr>
         <w:t>Visão Geral</w:t>
       </w:r>
-      <w:bookmarkEnd w:id="10"/>
+      <w:bookmarkEnd w:id="9"/>
     </w:p>
     <w:p>
       <w:pPr>
@@ -1504,13 +1431,8 @@
         <w:pStyle w:val="Corpodetexto"/>
       </w:pPr>
       <w:r>
-        <w:t>[Descrição dos elementos da ilustração e citação dos casos de uso que eles representam.</w:t>
-      </w:r>
-      <w:proofErr w:type="gramStart"/>
-      <w:r>
-        <w:t>]</w:t>
-      </w:r>
-      <w:proofErr w:type="gramEnd"/>
+        <w:t>[Descrição dos elementos da ilustração e citação dos casos de uso que eles representam.]</w:t>
+      </w:r>
     </w:p>
     <w:p>
       <w:pPr>
@@ -1532,7 +1454,7 @@
           <w:sz w:val="28"/>
         </w:rPr>
       </w:pPr>
-      <w:bookmarkStart w:id="11" w:name="_Toc287686987"/>
+      <w:bookmarkStart w:id="10" w:name="_Toc287686987"/>
       <w:r>
         <w:rPr>
           <w:color w:val="0000FF"/>
@@ -1540,20 +1462,15 @@
         </w:rPr>
         <w:t>Camadas da Aplicação</w:t>
       </w:r>
-      <w:bookmarkEnd w:id="11"/>
+      <w:bookmarkEnd w:id="10"/>
     </w:p>
     <w:p>
       <w:pPr>
         <w:pStyle w:val="Corpodetexto"/>
       </w:pPr>
       <w:r>
-        <w:t>[Esta seção é pertinente apenas no desenvolvimento de novas aplicações J2EE.</w:t>
-      </w:r>
-      <w:proofErr w:type="gramStart"/>
-      <w:r>
-        <w:t>]</w:t>
-      </w:r>
-      <w:proofErr w:type="gramEnd"/>
+        <w:t>[Esta seção é pertinente apenas no desenvolvimento de novas aplicações J2EE.]</w:t>
+      </w:r>
     </w:p>
     <w:p>
       <w:pPr>
@@ -1568,15 +1485,7 @@
         <w:pStyle w:val="Corpodetexto"/>
       </w:pPr>
       <w:r>
-        <w:t xml:space="preserve">[Descrição das camadas envolvidas e da responsabilidade de cada camada. Definição </w:t>
-      </w:r>
-      <w:proofErr w:type="gramStart"/>
-      <w:r>
-        <w:t>dos Design</w:t>
-      </w:r>
-      <w:proofErr w:type="gramEnd"/>
-      <w:r>
-        <w:t xml:space="preserve"> Patterns que deverão ser aplicados em cada camada. Definição sobre o uso ou não de EJBs na aplicação e da estratégia de persistência utilizada.]</w:t>
+        <w:t>[Descrição das camadas envolvidas e da responsabilidade de cada camada. Definição dos Design Patterns que deverão ser aplicados em cada camada. Definição sobre o uso ou não de EJBs na aplicação e da estratégia de persistência utilizada.]</w:t>
       </w:r>
     </w:p>
     <w:p>
@@ -1599,7 +1508,7 @@
           <w:sz w:val="28"/>
         </w:rPr>
       </w:pPr>
-      <w:bookmarkStart w:id="12" w:name="_Toc287686988"/>
+      <w:bookmarkStart w:id="11" w:name="_Toc287686988"/>
       <w:r>
         <w:rPr>
           <w:color w:val="0000FF"/>
@@ -1607,7 +1516,7 @@
         </w:rPr>
         <w:t>Nomenclatura da Aplicação</w:t>
       </w:r>
-      <w:bookmarkEnd w:id="12"/>
+      <w:bookmarkEnd w:id="11"/>
     </w:p>
     <w:p>
       <w:pPr>
@@ -1620,13 +1529,8 @@
         <w:t>vimento de novas aplicações</w:t>
       </w:r>
       <w:r>
-        <w:t>.</w:t>
-      </w:r>
-      <w:proofErr w:type="gramStart"/>
-      <w:r>
-        <w:t>]</w:t>
-      </w:r>
-      <w:proofErr w:type="gramEnd"/>
+        <w:t>.]</w:t>
+      </w:r>
     </w:p>
     <w:p>
       <w:pPr>
@@ -1703,14 +1607,12 @@
                 <w:color w:val="auto"/>
               </w:rPr>
             </w:pPr>
-            <w:proofErr w:type="gramStart"/>
             <w:r>
               <w:rPr>
                 <w:color w:val="auto"/>
               </w:rPr>
               <w:t>fatec</w:t>
             </w:r>
-            <w:proofErr w:type="gramEnd"/>
           </w:p>
         </w:tc>
       </w:tr>
@@ -1757,14 +1659,12 @@
                 <w:color w:val="auto"/>
               </w:rPr>
             </w:pPr>
-            <w:proofErr w:type="gramStart"/>
             <w:r>
               <w:rPr>
                 <w:color w:val="auto"/>
               </w:rPr>
               <w:t>laboratorio_fatec</w:t>
             </w:r>
-            <w:proofErr w:type="gramEnd"/>
           </w:p>
         </w:tc>
       </w:tr>
@@ -1812,19 +1712,11 @@
                 <w:color w:val="auto"/>
               </w:rPr>
             </w:pPr>
-            <w:proofErr w:type="gramStart"/>
-            <w:r>
-              <w:rPr>
-                <w:color w:val="auto"/>
-              </w:rPr>
-              <w:t>com.</w:t>
-            </w:r>
-            <w:proofErr w:type="gramEnd"/>
-            <w:r>
-              <w:rPr>
-                <w:color w:val="auto"/>
-              </w:rPr>
-              <w:t>porto.</w:t>
+            <w:r>
+              <w:rPr>
+                <w:color w:val="auto"/>
+              </w:rPr>
+              <w:t>com.porto.</w:t>
             </w:r>
             <w:r>
               <w:rPr>
@@ -1858,19 +1750,11 @@
                 <w:color w:val="auto"/>
               </w:rPr>
             </w:pPr>
-            <w:proofErr w:type="gramStart"/>
-            <w:r>
-              <w:rPr>
-                <w:color w:val="auto"/>
-              </w:rPr>
-              <w:t>com.</w:t>
-            </w:r>
-            <w:proofErr w:type="gramEnd"/>
-            <w:r>
-              <w:rPr>
-                <w:color w:val="auto"/>
-              </w:rPr>
-              <w:t>porto.</w:t>
+            <w:r>
+              <w:rPr>
+                <w:color w:val="auto"/>
+              </w:rPr>
+              <w:t>com.porto.</w:t>
             </w:r>
             <w:r>
               <w:rPr>
@@ -1904,19 +1788,11 @@
                 <w:color w:val="auto"/>
               </w:rPr>
             </w:pPr>
-            <w:proofErr w:type="gramStart"/>
-            <w:r>
-              <w:rPr>
-                <w:color w:val="auto"/>
-              </w:rPr>
-              <w:t>com.</w:t>
-            </w:r>
-            <w:proofErr w:type="gramEnd"/>
-            <w:r>
-              <w:rPr>
-                <w:color w:val="auto"/>
-              </w:rPr>
-              <w:t>porto.</w:t>
+            <w:r>
+              <w:rPr>
+                <w:color w:val="auto"/>
+              </w:rPr>
+              <w:t>com.porto.</w:t>
             </w:r>
             <w:r>
               <w:rPr>
@@ -1950,19 +1826,11 @@
                 <w:color w:val="auto"/>
               </w:rPr>
             </w:pPr>
-            <w:proofErr w:type="gramStart"/>
-            <w:r>
-              <w:rPr>
-                <w:color w:val="auto"/>
-              </w:rPr>
-              <w:t>com.</w:t>
-            </w:r>
-            <w:proofErr w:type="gramEnd"/>
-            <w:r>
-              <w:rPr>
-                <w:color w:val="auto"/>
-              </w:rPr>
-              <w:t>porto.</w:t>
+            <w:r>
+              <w:rPr>
+                <w:color w:val="auto"/>
+              </w:rPr>
+              <w:t>com.porto.</w:t>
             </w:r>
             <w:r>
               <w:rPr>
@@ -2012,31 +1880,15 @@
           <w:szCs w:val="24"/>
         </w:rPr>
         <w:lastRenderedPageBreak/>
-        <w:t xml:space="preserve">Visão de </w:t>
-      </w:r>
-      <w:proofErr w:type="gramStart"/>
-      <w:r>
-        <w:rPr>
-          <w:szCs w:val="24"/>
-        </w:rPr>
-        <w:t>Implementação</w:t>
-      </w:r>
-      <w:proofErr w:type="gramEnd"/>
+        <w:t>Visão de Implementação</w:t>
+      </w:r>
     </w:p>
     <w:p>
       <w:pPr>
         <w:pStyle w:val="Corpodetexto"/>
       </w:pPr>
       <w:r>
-        <w:t>[Descreva nesta seção os componentes e frameworks que sejam significativos para Arquitetura, independentemente de pertencerem à Infraestrutura, a terceiros (Apache, por exemplo</w:t>
-      </w:r>
-      <w:proofErr w:type="gramStart"/>
-      <w:r>
-        <w:t>)ou</w:t>
-      </w:r>
-      <w:proofErr w:type="gramEnd"/>
-      <w:r>
-        <w:t xml:space="preserve"> à aplicação; de já estarem prontos ou precisarem ser construídos.]</w:t>
+        <w:t>[Descreva nesta seção os componentes e frameworks que sejam significativos para Arquitetura, independentemente de pertencerem à Infraestrutura, a terceiros (Apache, por exemplo)ou à aplicação; de já estarem prontos ou precisarem ser construídos.]</w:t>
       </w:r>
     </w:p>
     <w:p>
@@ -2059,7 +1911,7 @@
           <w:sz w:val="28"/>
         </w:rPr>
       </w:pPr>
-      <w:bookmarkStart w:id="13" w:name="_Toc287686989"/>
+      <w:bookmarkStart w:id="12" w:name="_Toc287686989"/>
       <w:r>
         <w:rPr>
           <w:color w:val="0000FF"/>
@@ -2067,7 +1919,7 @@
         </w:rPr>
         <w:t>Componentes e frameworks a serem construídos</w:t>
       </w:r>
-      <w:bookmarkEnd w:id="13"/>
+      <w:bookmarkEnd w:id="12"/>
     </w:p>
     <w:p>
       <w:pPr>
@@ -2253,21 +2105,7 @@
               <w:rPr>
                 <w:color w:val="auto"/>
               </w:rPr>
-              <w:t xml:space="preserve">Descreva as principais responsabilidades e como ele deve ser implementado (EJB, classe </w:t>
-            </w:r>
-            <w:proofErr w:type="gramStart"/>
-            <w:r>
-              <w:rPr>
-                <w:color w:val="auto"/>
-              </w:rPr>
-              <w:t>java</w:t>
-            </w:r>
-            <w:proofErr w:type="gramEnd"/>
-            <w:r>
-              <w:rPr>
-                <w:color w:val="auto"/>
-              </w:rPr>
-              <w:t xml:space="preserve"> regular, função 4GL)</w:t>
+              <w:t>Descreva as principais responsabilidades e como ele deve ser implementado (EJB, classe java regular, função 4GL)</w:t>
             </w:r>
           </w:p>
         </w:tc>
@@ -2284,16 +2122,8 @@
         <w:rPr>
           <w:lang w:val="pt-BR"/>
         </w:rPr>
-        <w:t>[Relacione componentes de aplicação que precisam ser construídos quando se deseja centralizar alguma funcionalidade que potencialmente pode se transformar em um componente utilitário no futuro.</w:t>
-      </w:r>
-      <w:proofErr w:type="gramStart"/>
-      <w:r>
-        <w:rPr>
-          <w:lang w:val="pt-BR"/>
-        </w:rPr>
-        <w:t>]</w:t>
-      </w:r>
-      <w:proofErr w:type="gramEnd"/>
+        <w:t>[Relacione componentes de aplicação que precisam ser construídos quando se deseja centralizar alguma funcionalidade que potencialmente pode se transformar em um componente utilitário no futuro.]</w:t>
+      </w:r>
     </w:p>
     <w:p>
       <w:pPr>
@@ -2315,7 +2145,7 @@
           <w:sz w:val="28"/>
         </w:rPr>
       </w:pPr>
-      <w:bookmarkStart w:id="14" w:name="_Toc287686990"/>
+      <w:bookmarkStart w:id="13" w:name="_Toc287686990"/>
       <w:r>
         <w:rPr>
           <w:color w:val="0000FF"/>
@@ -2323,7 +2153,7 @@
         </w:rPr>
         <w:t>Componentes e frameworks a serem reutilizados</w:t>
       </w:r>
-      <w:bookmarkEnd w:id="14"/>
+      <w:bookmarkEnd w:id="13"/>
     </w:p>
     <w:p>
       <w:pPr>
@@ -2368,8 +2198,14 @@
           <w:p>
             <w:pPr>
               <w:pStyle w:val="Ttulodatabela"/>
-            </w:pPr>
-            <w:r>
+              <w:rPr>
+                <w:color w:val="auto"/>
+              </w:rPr>
+            </w:pPr>
+            <w:r>
+              <w:rPr>
+                <w:color w:val="auto"/>
+              </w:rPr>
               <w:t>Identificação</w:t>
             </w:r>
           </w:p>
@@ -2386,8 +2222,14 @@
           <w:p>
             <w:pPr>
               <w:pStyle w:val="Ttulodatabela"/>
-            </w:pPr>
-            <w:r>
+              <w:rPr>
+                <w:color w:val="auto"/>
+              </w:rPr>
+            </w:pPr>
+            <w:r>
+              <w:rPr>
+                <w:color w:val="auto"/>
+              </w:rPr>
               <w:t>Responsável</w:t>
             </w:r>
           </w:p>
@@ -2405,8 +2247,14 @@
           <w:p>
             <w:pPr>
               <w:pStyle w:val="Ttulodatabela"/>
-            </w:pPr>
-            <w:r>
+              <w:rPr>
+                <w:color w:val="auto"/>
+              </w:rPr>
+            </w:pPr>
+            <w:r>
+              <w:rPr>
+                <w:color w:val="auto"/>
+              </w:rPr>
               <w:t>Descrição</w:t>
             </w:r>
           </w:p>
@@ -2430,7 +2278,16 @@
               <w:jc w:val="left"/>
             </w:pPr>
             <w:r>
-              <w:t>Nome totalmente qualificado ou pacote</w:t>
+              <w:rPr>
+                <w:color w:val="auto"/>
+              </w:rPr>
+              <w:t>Laravel Framework</w:t>
+            </w:r>
+            <w:r>
+              <w:rPr>
+                <w:color w:val="auto"/>
+              </w:rPr>
+              <w:t xml:space="preserve"> 4.2</w:t>
             </w:r>
           </w:p>
         </w:tc>
@@ -2448,7 +2305,10 @@
               <w:jc w:val="left"/>
             </w:pPr>
             <w:r>
-              <w:t>Infraestrutura | Aplicação | Terceiros</w:t>
+              <w:rPr>
+                <w:color w:val="auto"/>
+              </w:rPr>
+              <w:t>Infraestrutura | Aplicação</w:t>
             </w:r>
           </w:p>
         </w:tc>
@@ -2467,7 +2327,28 @@
               <w:jc w:val="left"/>
             </w:pPr>
             <w:r>
-              <w:t xml:space="preserve">Descreva as principais responsabilidades </w:t>
+              <w:rPr>
+                <w:color w:val="auto"/>
+              </w:rPr>
+              <w:t>Inicialização de classes e bibliotecas importantes</w:t>
+            </w:r>
+            <w:r>
+              <w:rPr>
+                <w:color w:val="auto"/>
+              </w:rPr>
+              <w:t xml:space="preserve"> para a persistencia de dados, </w:t>
+            </w:r>
+            <w:r>
+              <w:rPr>
+                <w:color w:val="auto"/>
+              </w:rPr>
+              <w:t>geraç</w:t>
+            </w:r>
+            <w:r>
+              <w:rPr>
+                <w:color w:val="auto"/>
+              </w:rPr>
+              <w:t>ão de pdfs e encriptação de dados.</w:t>
             </w:r>
           </w:p>
         </w:tc>
@@ -2491,13 +2372,11 @@
         <w:spacing w:before="0" w:after="120"/>
         <w:ind w:left="720" w:hanging="720"/>
         <w:rPr>
-          <w:color w:val="0000FF"/>
           <w:sz w:val="28"/>
         </w:rPr>
       </w:pPr>
       <w:r>
         <w:rPr>
-          <w:color w:val="0000FF"/>
           <w:sz w:val="28"/>
         </w:rPr>
         <w:t>Tratamento de Erros e Exceções</w:t>
@@ -2505,13 +2384,17 @@
     </w:p>
     <w:p>
       <w:r>
-        <w:t>[Defina como os erros serão tratado, apresentados e persistidos</w:t>
-      </w:r>
-      <w:proofErr w:type="gramStart"/>
-      <w:r>
-        <w:t>]</w:t>
-      </w:r>
-      <w:proofErr w:type="gramEnd"/>
+        <w:t xml:space="preserve">Para </w:t>
+      </w:r>
+      <w:r>
+        <w:t>o preenchimento d</w:t>
+      </w:r>
+      <w:r>
+        <w:t>os campos obrigatórios dos formulários as mensagens de erros ser</w:t>
+      </w:r>
+      <w:r>
+        <w:t>ão: “Por favor, preencha o &lt;&lt;nome do campo&gt;&gt;”, haverá uma validação via Javascript que impedirá que um usuário escreva alfanumérico onde não for permitido. Para os erros internos da aplicação uma modal será mostrada na tela com a seguinte mensagem “Ocorreu um erro, tente mais tarde.”.</w:t>
+      </w:r>
     </w:p>
     <w:p>
       <w:pPr>
@@ -2537,31 +2420,22 @@
           <w:szCs w:val="24"/>
         </w:rPr>
       </w:pPr>
-      <w:bookmarkStart w:id="15" w:name="_Toc287686991"/>
+      <w:bookmarkStart w:id="14" w:name="_Toc287686991"/>
       <w:r>
         <w:rPr>
           <w:color w:val="0000FF"/>
           <w:szCs w:val="24"/>
         </w:rPr>
-        <w:lastRenderedPageBreak/>
         <w:t>Visão de Segurança</w:t>
       </w:r>
-      <w:bookmarkEnd w:id="15"/>
+      <w:bookmarkEnd w:id="14"/>
     </w:p>
     <w:p>
       <w:pPr>
         <w:pStyle w:val="Corpodetexto"/>
       </w:pPr>
       <w:r>
-        <w:t>[Esta seção resume as informações de segurança para uma nova aplicação a ser desenvolvida. Atente para as aplicações com tipos de usuários não previstos, pois elas irão demandar alterações nos</w:t>
-      </w:r>
-      <w:proofErr w:type="gramStart"/>
-      <w:r>
-        <w:t xml:space="preserve">  </w:t>
-      </w:r>
-      <w:proofErr w:type="gramEnd"/>
-      <w:r>
-        <w:t>Portais e Infraestrutura para serem implementadas. Exemplo: clientes (consorciados, segurados) e grupos de prestadores ainda não abrangidos pelo Portal de Negócios.]</w:t>
+        <w:t>[Esta seção resume as informações de segurança para uma nova aplicação a ser desenvolvida. Atente para as aplicações com tipos de usuários não previstos, pois elas irão demandar alterações nos  Portais e Infraestrutura para serem implementadas. Exemplo: clientes (consorciados, segurados) e grupos de prestadores ainda não abrangidos pelo Portal de Negócios.]</w:t>
       </w:r>
     </w:p>
     <w:p>
@@ -2572,14 +2446,23 @@
     <w:p>
       <w:pPr>
         <w:pStyle w:val="Corpodetexto"/>
-      </w:pPr>
-      <w:r>
+        <w:rPr>
+          <w:color w:val="auto"/>
+        </w:rPr>
+      </w:pPr>
+      <w:r>
+        <w:rPr>
+          <w:color w:val="auto"/>
+        </w:rPr>
         <w:t>A aplicação terá as seguintes formas de acesso:</w:t>
       </w:r>
     </w:p>
     <w:p>
       <w:pPr>
         <w:pStyle w:val="Corpodetexto"/>
+        <w:rPr>
+          <w:color w:val="auto"/>
+        </w:rPr>
       </w:pPr>
     </w:p>
     <w:tbl>
@@ -2618,8 +2501,14 @@
           <w:p>
             <w:pPr>
               <w:pStyle w:val="Ttulodatabela"/>
-            </w:pPr>
-            <w:r>
+              <w:rPr>
+                <w:color w:val="auto"/>
+              </w:rPr>
+            </w:pPr>
+            <w:r>
+              <w:rPr>
+                <w:color w:val="auto"/>
+              </w:rPr>
               <w:t>Usuários</w:t>
             </w:r>
           </w:p>
@@ -2636,8 +2525,14 @@
           <w:p>
             <w:pPr>
               <w:pStyle w:val="Ttulodatabela"/>
-            </w:pPr>
-            <w:r>
+              <w:rPr>
+                <w:color w:val="auto"/>
+              </w:rPr>
+            </w:pPr>
+            <w:r>
+              <w:rPr>
+                <w:color w:val="auto"/>
+              </w:rPr>
               <w:t>Tipo</w:t>
             </w:r>
           </w:p>
@@ -2654,8 +2549,14 @@
           <w:p>
             <w:pPr>
               <w:pStyle w:val="Ttulodatabela"/>
-            </w:pPr>
-            <w:r>
+              <w:rPr>
+                <w:color w:val="auto"/>
+              </w:rPr>
+            </w:pPr>
+            <w:r>
+              <w:rPr>
+                <w:color w:val="auto"/>
+              </w:rPr>
               <w:t>Portal</w:t>
             </w:r>
           </w:p>
@@ -2673,8 +2574,14 @@
           <w:p>
             <w:pPr>
               <w:pStyle w:val="Ttulodatabela"/>
-            </w:pPr>
-            <w:r>
+              <w:rPr>
+                <w:color w:val="auto"/>
+              </w:rPr>
+            </w:pPr>
+            <w:r>
+              <w:rPr>
+                <w:color w:val="auto"/>
+              </w:rPr>
               <w:t>Acesso</w:t>
             </w:r>
           </w:p>
@@ -2695,9 +2602,15 @@
           <w:p>
             <w:pPr>
               <w:pStyle w:val="Contedodatabela"/>
-            </w:pPr>
-            <w:r>
-              <w:t>Nome_do_ator</w:t>
+              <w:rPr>
+                <w:color w:val="auto"/>
+              </w:rPr>
+            </w:pPr>
+            <w:r>
+              <w:rPr>
+                <w:color w:val="auto"/>
+              </w:rPr>
+              <w:t>Técnico</w:t>
             </w:r>
           </w:p>
         </w:tc>
@@ -2712,9 +2625,15 @@
           <w:p>
             <w:pPr>
               <w:pStyle w:val="Contedodatabela"/>
-            </w:pPr>
-            <w:r>
-              <w:t>Prestadores</w:t>
+              <w:rPr>
+                <w:color w:val="auto"/>
+              </w:rPr>
+            </w:pPr>
+            <w:r>
+              <w:rPr>
+                <w:color w:val="auto"/>
+              </w:rPr>
+              <w:t>Administrador</w:t>
             </w:r>
           </w:p>
         </w:tc>
@@ -2729,9 +2648,15 @@
           <w:p>
             <w:pPr>
               <w:pStyle w:val="Contedodatabela"/>
-            </w:pPr>
-            <w:r>
-              <w:t>Portal de Negócios</w:t>
+              <w:rPr>
+                <w:color w:val="auto"/>
+              </w:rPr>
+            </w:pPr>
+            <w:r>
+              <w:rPr>
+                <w:color w:val="auto"/>
+              </w:rPr>
+              <w:t>Painel Administrativo</w:t>
             </w:r>
           </w:p>
         </w:tc>
@@ -2747,9 +2672,33 @@
           <w:p>
             <w:pPr>
               <w:pStyle w:val="Contedodatabela"/>
-            </w:pPr>
-            <w:r>
-              <w:t>Externo</w:t>
+              <w:rPr>
+                <w:color w:val="auto"/>
+              </w:rPr>
+            </w:pPr>
+            <w:r>
+              <w:rPr>
+                <w:color w:val="auto"/>
+              </w:rPr>
+              <w:t>Interno e/ou Ext</w:t>
+            </w:r>
+            <w:r>
+              <w:rPr>
+                <w:color w:val="auto"/>
+              </w:rPr>
+              <w:t>e</w:t>
+            </w:r>
+            <w:r>
+              <w:rPr>
+                <w:color w:val="auto"/>
+              </w:rPr>
+              <w:t>r</w:t>
+            </w:r>
+            <w:r>
+              <w:rPr>
+                <w:color w:val="auto"/>
+              </w:rPr>
+              <w:t>no</w:t>
             </w:r>
           </w:p>
         </w:tc>
@@ -2769,9 +2718,15 @@
           <w:p>
             <w:pPr>
               <w:pStyle w:val="Contedodatabela"/>
-            </w:pPr>
-            <w:r>
-              <w:t>Nome_do_ator</w:t>
+              <w:rPr>
+                <w:color w:val="auto"/>
+              </w:rPr>
+            </w:pPr>
+            <w:r>
+              <w:rPr>
+                <w:color w:val="auto"/>
+              </w:rPr>
+              <w:t>Professor</w:t>
             </w:r>
           </w:p>
         </w:tc>
@@ -2786,9 +2741,15 @@
           <w:p>
             <w:pPr>
               <w:pStyle w:val="Contedodatabela"/>
-            </w:pPr>
-            <w:r>
-              <w:t>Colaboradores</w:t>
+              <w:rPr>
+                <w:color w:val="auto"/>
+              </w:rPr>
+            </w:pPr>
+            <w:r>
+              <w:rPr>
+                <w:color w:val="auto"/>
+              </w:rPr>
+              <w:t>Usuário</w:t>
             </w:r>
           </w:p>
         </w:tc>
@@ -2803,9 +2764,15 @@
           <w:p>
             <w:pPr>
               <w:pStyle w:val="Contedodatabela"/>
-            </w:pPr>
-            <w:r>
-              <w:t>Sistemas Corporativos</w:t>
+              <w:rPr>
+                <w:color w:val="auto"/>
+              </w:rPr>
+            </w:pPr>
+            <w:r>
+              <w:rPr>
+                <w:color w:val="auto"/>
+              </w:rPr>
+              <w:t>Portal de chamados simples</w:t>
             </w:r>
           </w:p>
         </w:tc>
@@ -2821,83 +2788,15 @@
           <w:p>
             <w:pPr>
               <w:pStyle w:val="Contedodatabela"/>
-            </w:pPr>
-            <w:r>
+              <w:rPr>
+                <w:color w:val="auto"/>
+              </w:rPr>
+            </w:pPr>
+            <w:r>
+              <w:rPr>
+                <w:color w:val="auto"/>
+              </w:rPr>
               <w:t>Interno e/ou Externo</w:t>
-            </w:r>
-          </w:p>
-        </w:tc>
-      </w:tr>
-      <w:tr>
-        <w:trPr>
-          <w:cantSplit/>
-        </w:trPr>
-        <w:tc>
-          <w:tcPr>
-            <w:tcW w:w="2159" w:type="dxa"/>
-            <w:tcBorders>
-              <w:left w:val="single" w:sz="1" w:space="0" w:color="000000"/>
-              <w:bottom w:val="single" w:sz="1" w:space="0" w:color="000000"/>
-            </w:tcBorders>
-          </w:tcPr>
-          <w:p>
-            <w:pPr>
-              <w:pStyle w:val="Contedodatabela"/>
-            </w:pPr>
-            <w:r>
-              <w:t>Nome_do_ator</w:t>
-            </w:r>
-          </w:p>
-        </w:tc>
-        <w:tc>
-          <w:tcPr>
-            <w:tcW w:w="1750" w:type="dxa"/>
-            <w:tcBorders>
-              <w:left w:val="single" w:sz="1" w:space="0" w:color="000000"/>
-              <w:bottom w:val="single" w:sz="1" w:space="0" w:color="000000"/>
-            </w:tcBorders>
-          </w:tcPr>
-          <w:p>
-            <w:pPr>
-              <w:pStyle w:val="Contedodatabela"/>
-            </w:pPr>
-            <w:r>
-              <w:t>Corretores</w:t>
-            </w:r>
-          </w:p>
-        </w:tc>
-        <w:tc>
-          <w:tcPr>
-            <w:tcW w:w="2465" w:type="dxa"/>
-            <w:tcBorders>
-              <w:left w:val="single" w:sz="1" w:space="0" w:color="000000"/>
-              <w:bottom w:val="single" w:sz="1" w:space="0" w:color="000000"/>
-            </w:tcBorders>
-          </w:tcPr>
-          <w:p>
-            <w:pPr>
-              <w:pStyle w:val="Contedodatabela"/>
-            </w:pPr>
-            <w:r>
-              <w:t>Corretor Online</w:t>
-            </w:r>
-          </w:p>
-        </w:tc>
-        <w:tc>
-          <w:tcPr>
-            <w:tcW w:w="2266" w:type="dxa"/>
-            <w:tcBorders>
-              <w:left w:val="single" w:sz="1" w:space="0" w:color="000000"/>
-              <w:bottom w:val="single" w:sz="1" w:space="0" w:color="000000"/>
-              <w:right w:val="single" w:sz="1" w:space="0" w:color="000000"/>
-            </w:tcBorders>
-          </w:tcPr>
-          <w:p>
-            <w:pPr>
-              <w:pStyle w:val="Contedodatabela"/>
-            </w:pPr>
-            <w:r>
-              <w:t>Externo</w:t>
             </w:r>
           </w:p>
         </w:tc>
@@ -2911,23 +2810,34 @@
     <w:p>
       <w:pPr>
         <w:pStyle w:val="Corpodetexto"/>
-      </w:pPr>
-      <w:r>
-        <w:t xml:space="preserve">O cadastramento dos usuários e das permissões de acesso deverá ser feito no Sistema de Segurança Informix e no LDAP. </w:t>
-      </w:r>
-    </w:p>
-    <w:p>
-      <w:pPr>
-        <w:pStyle w:val="Corpodetexto"/>
-      </w:pPr>
-      <w:r>
-        <w:t>A solicitação de cadastramento da segurança deverá ser encaminhada à área de Segurança da Informação.</w:t>
-      </w:r>
-    </w:p>
-    <w:p>
-      <w:pPr>
-        <w:pStyle w:val="Corpodetexto"/>
-      </w:pPr>
+        <w:rPr>
+          <w:color w:val="auto"/>
+        </w:rPr>
+      </w:pPr>
+      <w:r>
+        <w:rPr>
+          <w:color w:val="auto"/>
+        </w:rPr>
+        <w:t>O cadastramento dos usuários e das permissões de acesso deverá ser feito no Sistema d</w:t>
+      </w:r>
+      <w:r>
+        <w:rPr>
+          <w:color w:val="auto"/>
+        </w:rPr>
+        <w:t xml:space="preserve">e Gerenciamento de Laboratórios. </w:t>
+      </w:r>
+      <w:r>
+        <w:rPr>
+          <w:color w:val="auto"/>
+        </w:rPr>
+        <w:sym w:font="Wingdings" w:char="F0E0"/>
+      </w:r>
+      <w:r>
+        <w:rPr>
+          <w:color w:val="auto"/>
+        </w:rPr>
+        <w:t>Pensar melhor como será feito isso</w:t>
+      </w:r>
     </w:p>
     <w:p>
       <w:r>
@@ -2947,7 +2857,7 @@
           <w:szCs w:val="24"/>
         </w:rPr>
       </w:pPr>
-      <w:bookmarkStart w:id="16" w:name="_Toc287686992"/>
+      <w:bookmarkStart w:id="15" w:name="_Toc287686992"/>
       <w:r>
         <w:rPr>
           <w:szCs w:val="24"/>
@@ -2955,22 +2865,14 @@
         <w:lastRenderedPageBreak/>
         <w:t>Visão de Implantação</w:t>
       </w:r>
-      <w:bookmarkEnd w:id="16"/>
+      <w:bookmarkEnd w:id="15"/>
     </w:p>
     <w:p>
       <w:pPr>
         <w:pStyle w:val="Corpodetexto"/>
       </w:pPr>
       <w:r>
-        <w:t xml:space="preserve">[O diagrama deve exibir todos os nodes (clientes e servidores) envolvidos na solução, seus tipos e nomes (Exemplo: &lt;&lt;Servidor de Aplicações&gt;&gt; </w:t>
-      </w:r>
-      <w:proofErr w:type="gramStart"/>
-      <w:r>
-        <w:t>li07:</w:t>
-      </w:r>
-      <w:proofErr w:type="gramEnd"/>
-      <w:r>
-        <w:t>WebSphere, &lt;&lt;Banco de Dados&gt;&gt; u01:Informix), a forma de comunicação entre os nodes (BUS – mesma máquina, LAN – rede interna, INTERNET – rede externa) e a distribuição dos principais componentes entre eles.]</w:t>
+        <w:t>[O diagrama deve exibir todos os nodes (clientes e servidores) envolvidos na solução, seus tipos e nomes (Exemplo: &lt;&lt;Servidor de Aplicações&gt;&gt; li07:WebSphere, &lt;&lt;Banco de Dados&gt;&gt; u01:Informix), a forma de comunicação entre os nodes (BUS – mesma máquina, LAN – rede interna, INTERNET – rede externa) e a distribuição dos principais componentes entre eles.]</w:t>
       </w:r>
     </w:p>
     <w:p>
@@ -2978,15 +2880,7 @@
         <w:pStyle w:val="Corpodetexto"/>
       </w:pPr>
       <w:r>
-        <w:t>&lt;</w:t>
-      </w:r>
-      <w:proofErr w:type="gramStart"/>
-      <w:r>
-        <w:t xml:space="preserve">  </w:t>
-      </w:r>
-      <w:proofErr w:type="gramEnd"/>
-      <w:r>
-        <w:t>DIAGRAMA DE IMPLANTAÇÃO  &gt;</w:t>
+        <w:t>&lt;  DIAGRAMA DE IMPLANTAÇÃO  &gt;</w:t>
       </w:r>
     </w:p>
     <w:p>
@@ -3009,7 +2903,7 @@
           <w:sz w:val="28"/>
         </w:rPr>
       </w:pPr>
-      <w:bookmarkStart w:id="17" w:name="_Toc287686993"/>
+      <w:bookmarkStart w:id="16" w:name="_Toc287686993"/>
       <w:r>
         <w:rPr>
           <w:color w:val="0000FF"/>
@@ -3017,7 +2911,7 @@
         </w:rPr>
         <w:t>Servidor Web</w:t>
       </w:r>
-      <w:bookmarkEnd w:id="17"/>
+      <w:bookmarkEnd w:id="16"/>
       <w:r>
         <w:rPr>
           <w:color w:val="0000FF"/>
@@ -3031,15 +2925,7 @@
         <w:pStyle w:val="Corpodetexto"/>
       </w:pPr>
       <w:r>
-        <w:t xml:space="preserve">[O redirecionamento no Vault é necessário às aplicações acessadas externamente. O </w:t>
-      </w:r>
-      <w:proofErr w:type="gramStart"/>
-      <w:r>
-        <w:t>proxy</w:t>
-      </w:r>
-      <w:proofErr w:type="gramEnd"/>
-      <w:r>
-        <w:t xml:space="preserve"> no WebServer é necesssário às aplicações acessadas via Portais.]</w:t>
+        <w:t>[O redirecionamento no Vault é necessário às aplicações acessadas externamente. O proxy no WebServer é necesssário às aplicações acessadas via Portais.]</w:t>
       </w:r>
     </w:p>
     <w:tbl>
@@ -3114,13 +3000,8 @@
             <w:pPr>
               <w:pStyle w:val="Contedodatabela"/>
             </w:pPr>
-            <w:proofErr w:type="gramStart"/>
-            <w:r>
-              <w:t>http://</w:t>
-            </w:r>
-            <w:proofErr w:type="gramEnd"/>
-            <w:r>
-              <w:t>servidor_was/context_root</w:t>
+            <w:r>
+              <w:t>http://servidor_was/context_root</w:t>
             </w:r>
           </w:p>
         </w:tc>
@@ -3142,15 +3023,7 @@
               <w:pStyle w:val="Ttulodatabela"/>
             </w:pPr>
             <w:r>
-              <w:t xml:space="preserve">Proxy no </w:t>
-            </w:r>
-            <w:proofErr w:type="gramStart"/>
-            <w:r>
-              <w:t>WebServer</w:t>
-            </w:r>
-            <w:proofErr w:type="gramEnd"/>
-            <w:r>
-              <w:t xml:space="preserve"> </w:t>
+              <w:t xml:space="preserve">Proxy no WebServer </w:t>
             </w:r>
           </w:p>
         </w:tc>
@@ -3184,13 +3057,8 @@
             <w:pPr>
               <w:pStyle w:val="Contedodatabela"/>
             </w:pPr>
-            <w:proofErr w:type="gramStart"/>
-            <w:r>
-              <w:t>http://</w:t>
-            </w:r>
-            <w:proofErr w:type="gramEnd"/>
-            <w:r>
-              <w:t>servidor_was/context_root</w:t>
+            <w:r>
+              <w:t>http://servidor_was/context_root</w:t>
             </w:r>
           </w:p>
         </w:tc>
@@ -3219,7 +3087,7 @@
           <w:sz w:val="28"/>
         </w:rPr>
       </w:pPr>
-      <w:bookmarkStart w:id="18" w:name="_Toc287686994"/>
+      <w:bookmarkStart w:id="17" w:name="_Toc287686994"/>
       <w:r>
         <w:rPr>
           <w:color w:val="0000FF"/>
@@ -3228,7 +3096,7 @@
         <w:lastRenderedPageBreak/>
         <w:t>Servidor de Aplicações</w:t>
       </w:r>
-      <w:bookmarkEnd w:id="18"/>
+      <w:bookmarkEnd w:id="17"/>
     </w:p>
     <w:p>
       <w:pPr>
@@ -3240,21 +3108,7 @@
         <w:rPr>
           <w:color w:val="0000FF"/>
         </w:rPr>
-        <w:t xml:space="preserve">[Provider é a marca do Banco de Dados ao qual se destina o driver (Exemplo: Informix, Oracle, </w:t>
-      </w:r>
-      <w:proofErr w:type="gramStart"/>
-      <w:r>
-        <w:rPr>
-          <w:color w:val="0000FF"/>
-        </w:rPr>
-        <w:t>SQLServer</w:t>
-      </w:r>
-      <w:proofErr w:type="gramEnd"/>
-      <w:r>
-        <w:rPr>
-          <w:color w:val="0000FF"/>
-        </w:rPr>
-        <w:t>). Drivers XA deverão ser utilizados quando são necessárias transações envolvendo mais de um datasource, ou envolvendo datasources e mensageria (MQ). A versão 5 de datasource é necessária às aplicações construídas na espeficicação J2EE 1.3. Banco corresponde ao nome da instance do Banco de Dados (Exemplo: porto, orarh). ]</w:t>
+        <w:t>[Provider é a marca do Banco de Dados ao qual se destina o driver (Exemplo: Informix, Oracle, SQLServer). Drivers XA deverão ser utilizados quando são necessárias transações envolvendo mais de um datasource, ou envolvendo datasources e mensageria (MQ). A versão 5 de datasource é necessária às aplicações construídas na espeficicação J2EE 1.3. Banco corresponde ao nome da instance do Banco de Dados (Exemplo: porto, orarh). ]</w:t>
       </w:r>
     </w:p>
     <w:tbl>
@@ -3428,13 +3282,8 @@
             <w:pPr>
               <w:pStyle w:val="Contedodatabela"/>
             </w:pPr>
-            <w:proofErr w:type="gramStart"/>
-            <w:r>
-              <w:t>jdbc</w:t>
-            </w:r>
-            <w:proofErr w:type="gramEnd"/>
-            <w:r>
-              <w:t>/name</w:t>
+            <w:r>
+              <w:t>jdbc/name</w:t>
             </w:r>
           </w:p>
         </w:tc>
@@ -3484,13 +3333,8 @@
             <w:pPr>
               <w:pStyle w:val="Contedodatabela"/>
             </w:pPr>
-            <w:proofErr w:type="gramStart"/>
-            <w:r>
-              <w:t>4</w:t>
-            </w:r>
-            <w:proofErr w:type="gramEnd"/>
-            <w:r>
-              <w:t xml:space="preserve"> | 5</w:t>
+            <w:r>
+              <w:t>4 | 5</w:t>
             </w:r>
           </w:p>
         </w:tc>
@@ -3506,11 +3350,9 @@
             <w:pPr>
               <w:pStyle w:val="Contedodatabela"/>
             </w:pPr>
-            <w:proofErr w:type="gramStart"/>
             <w:r>
               <w:t>name</w:t>
             </w:r>
-            <w:proofErr w:type="gramEnd"/>
           </w:p>
         </w:tc>
         <w:tc>
@@ -3525,11 +3367,9 @@
             <w:pPr>
               <w:pStyle w:val="Contedodatabela"/>
             </w:pPr>
-            <w:proofErr w:type="gramStart"/>
             <w:r>
               <w:t>name</w:t>
             </w:r>
-            <w:proofErr w:type="gramEnd"/>
           </w:p>
         </w:tc>
         <w:tc>
@@ -3545,11 +3385,9 @@
             <w:pPr>
               <w:pStyle w:val="Contedodatabela"/>
             </w:pPr>
-            <w:proofErr w:type="gramStart"/>
             <w:r>
               <w:t>name</w:t>
             </w:r>
-            <w:proofErr w:type="gramEnd"/>
           </w:p>
         </w:tc>
       </w:tr>
@@ -3671,7 +3509,7 @@
           <w:szCs w:val="24"/>
         </w:rPr>
       </w:pPr>
-      <w:bookmarkStart w:id="19" w:name="_Toc287686996"/>
+      <w:bookmarkStart w:id="18" w:name="_Toc287686996"/>
       <w:r>
         <w:rPr>
           <w:color w:val="0000FF"/>
@@ -3680,20 +3518,15 @@
         <w:lastRenderedPageBreak/>
         <w:t>Tamanho e Desempenho</w:t>
       </w:r>
-      <w:bookmarkEnd w:id="19"/>
+      <w:bookmarkEnd w:id="18"/>
     </w:p>
     <w:p>
       <w:pPr>
         <w:pStyle w:val="Corpodetexto"/>
       </w:pPr>
       <w:r>
-        <w:t>[Uma descrição das principais características de dimensionamento do software que têm um impacto na arquitetura, bem como as restrições do desempenho desejado. Corresponde a requisitos não funcionais descritos no Documento de Visão.</w:t>
-      </w:r>
-      <w:proofErr w:type="gramStart"/>
-      <w:r>
-        <w:t>]</w:t>
-      </w:r>
-      <w:proofErr w:type="gramEnd"/>
+        <w:t>[Uma descrição das principais características de dimensionamento do software que têm um impacto na arquitetura, bem como as restrições do desempenho desejado. Corresponde a requisitos não funcionais descritos no Documento de Visão.]</w:t>
+      </w:r>
     </w:p>
     <w:p>
       <w:pPr>
@@ -3703,14 +3536,23 @@
           <w:numId w:val="4"/>
         </w:numPr>
         <w:ind w:left="283" w:hanging="283"/>
-      </w:pPr>
-      <w:proofErr w:type="gramStart"/>
-      <w:r>
-        <w:t>tempo</w:t>
-      </w:r>
-      <w:proofErr w:type="gramEnd"/>
-      <w:r>
-        <w:t xml:space="preserve"> de resposta de uma realização de caso de uso</w:t>
+        <w:rPr>
+          <w:color w:val="auto"/>
+        </w:rPr>
+      </w:pPr>
+      <w:r>
+        <w:rPr>
+          <w:color w:val="auto"/>
+          <w:lang w:val="pt-BR"/>
+        </w:rPr>
+        <w:t>O sistema vai suportar entre 25 e 30 usuár</w:t>
+      </w:r>
+      <w:r>
+        <w:rPr>
+          <w:color w:val="auto"/>
+          <w:lang w:val="pt-BR"/>
+        </w:rPr>
+        <w:t>ios</w:t>
       </w:r>
     </w:p>
     <w:p>
@@ -3721,14 +3563,37 @@
           <w:numId w:val="4"/>
         </w:numPr>
         <w:ind w:left="283" w:hanging="283"/>
-      </w:pPr>
-      <w:proofErr w:type="gramStart"/>
-      <w:r>
-        <w:t>quantidade</w:t>
-      </w:r>
-      <w:proofErr w:type="gramEnd"/>
-      <w:r>
-        <w:t xml:space="preserve"> de usuários simultâneos da aplicação</w:t>
+        <w:rPr>
+          <w:color w:val="auto"/>
+        </w:rPr>
+      </w:pPr>
+      <w:r>
+        <w:rPr>
+          <w:color w:val="auto"/>
+          <w:lang w:val="pt-BR"/>
+        </w:rPr>
+        <w:t>O sistema poderá</w:t>
+      </w:r>
+      <w:r>
+        <w:rPr>
+          <w:color w:val="auto"/>
+          <w:lang w:val="pt-BR"/>
+        </w:rPr>
+        <w:t xml:space="preserve"> ser acessado 24 horas</w:t>
+      </w:r>
+      <w:r>
+        <w:rPr>
+          <w:color w:val="auto"/>
+          <w:lang w:val="pt-BR"/>
+        </w:rPr>
+        <w:t xml:space="preserve"> por dia, sete dias por semana</w:t>
+      </w:r>
+      <w:r>
+        <w:rPr>
+          <w:color w:val="auto"/>
+          <w:lang w:val="pt-BR"/>
+        </w:rPr>
+        <w:t>.</w:t>
       </w:r>
     </w:p>
     <w:p>
@@ -3739,14 +3604,15 @@
           <w:numId w:val="4"/>
         </w:numPr>
         <w:ind w:left="283" w:hanging="283"/>
-      </w:pPr>
-      <w:proofErr w:type="gramStart"/>
-      <w:r>
-        <w:t>disponibilidade</w:t>
-      </w:r>
-      <w:proofErr w:type="gramEnd"/>
-      <w:r>
-        <w:t xml:space="preserve"> da aplicação</w:t>
+        <w:rPr>
+          <w:color w:val="auto"/>
+        </w:rPr>
+      </w:pPr>
+      <w:r>
+        <w:rPr>
+          <w:color w:val="auto"/>
+        </w:rPr>
+        <w:t>Usar criptografia no transporte de dados via HTTPS.</w:t>
       </w:r>
     </w:p>
     <w:p>
@@ -3757,75 +3623,18 @@
           <w:numId w:val="4"/>
         </w:numPr>
         <w:ind w:left="283" w:hanging="283"/>
-      </w:pPr>
-      <w:proofErr w:type="gramStart"/>
-      <w:r>
-        <w:t>frequência</w:t>
-      </w:r>
-      <w:proofErr w:type="gramEnd"/>
-      <w:r>
-        <w:t xml:space="preserve"> de mensagens trafegadas em uma integração (qtde / tempo)</w:t>
-      </w:r>
-    </w:p>
-    <w:p>
-      <w:pPr>
-        <w:pStyle w:val="Corpodetexto"/>
-        <w:numPr>
-          <w:ilvl w:val="0"/>
-          <w:numId w:val="4"/>
-        </w:numPr>
-        <w:ind w:left="283" w:hanging="283"/>
-      </w:pPr>
-      <w:proofErr w:type="gramStart"/>
-      <w:r>
-        <w:t>tamanho</w:t>
-      </w:r>
-      <w:proofErr w:type="gramEnd"/>
-      <w:r>
-        <w:t xml:space="preserve"> das mensagens trafegadas em uma integração (parâmetros ou bytes)</w:t>
-      </w:r>
-    </w:p>
-    <w:p>
-      <w:pPr>
-        <w:pStyle w:val="Corpodetexto"/>
-        <w:numPr>
-          <w:ilvl w:val="0"/>
-          <w:numId w:val="4"/>
-        </w:numPr>
-        <w:ind w:left="283" w:hanging="283"/>
-      </w:pPr>
-      <w:proofErr w:type="gramStart"/>
-      <w:r>
-        <w:t>frequência</w:t>
-      </w:r>
-      <w:proofErr w:type="gramEnd"/>
-      <w:r>
-        <w:t xml:space="preserve"> de imagens enviadas para o sistema de imagens (qtde / tempo)</w:t>
-      </w:r>
-    </w:p>
-    <w:p>
-      <w:pPr>
-        <w:pStyle w:val="Corpodetexto"/>
-        <w:numPr>
-          <w:ilvl w:val="0"/>
-          <w:numId w:val="4"/>
-        </w:numPr>
-        <w:ind w:left="283" w:hanging="283"/>
-      </w:pPr>
-      <w:proofErr w:type="gramStart"/>
-      <w:r>
-        <w:t>tamanho</w:t>
-      </w:r>
-      <w:proofErr w:type="gramEnd"/>
-      <w:r>
-        <w:t xml:space="preserve"> das imagens enviadas para o sistema de imagens (bytes)</w:t>
-      </w:r>
-    </w:p>
-    <w:p>
-      <w:pPr>
-        <w:pStyle w:val="Corpodetexto"/>
-        <w:ind w:left="283"/>
-      </w:pPr>
+        <w:rPr>
+          <w:color w:val="auto"/>
+        </w:rPr>
+      </w:pPr>
+      <w:r>
+        <w:rPr>
+          <w:color w:val="auto"/>
+        </w:rPr>
+        <w:t>Usar criptografia (MD5) ao gerar pdfs de relatórios e ao persistir senhas.</w:t>
+      </w:r>
+      <w:bookmarkStart w:id="19" w:name="_GoBack"/>
+      <w:bookmarkEnd w:id="19"/>
     </w:p>
     <w:p>
       <w:pPr>
@@ -3919,7 +3728,7 @@
         <w:noProof/>
         <w:sz w:val="18"/>
       </w:rPr>
-      <w:t>6</w:t>
+      <w:t>16</w:t>
     </w:r>
     <w:r>
       <w:rPr>

</xml_diff>